<commit_message>
Wish it only commit new folders
</commit_message>
<xml_diff>
--- a/DesignAssignments/DA2/DA2A/DA_2A.docx
+++ b/DesignAssignments/DA2/DA2A/DA_2A.docx
@@ -1218,11 +1218,9 @@
       <w:r>
         <w:t xml:space="preserve">Unfortunately, </w:t>
       </w:r>
-      <w:proofErr w:type="gramStart"/>
-      <w:r>
-        <w:t>wasn’t able to</w:t>
-      </w:r>
-      <w:proofErr w:type="gramEnd"/>
+      <w:r>
+        <w:t>couldn’t</w:t>
+      </w:r>
       <w:r>
         <w:t xml:space="preserve"> combine the videos.</w:t>
       </w:r>
@@ -1252,6 +1250,11 @@
       <w:pPr>
         <w:pStyle w:val="NoSpacing"/>
       </w:pPr>
+      <w:r>
+        <w:t>https://github.com/1177307/submission_DA/tree/master/DesignAssignments/DA2/DA2A</w:t>
+      </w:r>
+      <w:bookmarkStart w:id="0" w:name="_GoBack"/>
+      <w:bookmarkEnd w:id="0"/>
     </w:p>
     <w:p>
       <w:pPr>
@@ -1336,8 +1339,6 @@
         </w:rPr>
         <w:t>THEODORE PELE</w:t>
       </w:r>
-      <w:bookmarkStart w:id="0" w:name="_GoBack"/>
-      <w:bookmarkEnd w:id="0"/>
     </w:p>
     <w:sectPr>
       <w:pgSz w:w="12240" w:h="15840"/>

</xml_diff>